<commit_message>
Correction des erreurs de la console
</commit_message>
<xml_diff>
--- a/Soutenance Kasa.docx
+++ b/Soutenance Kasa.docx
@@ -8,15 +8,7 @@
         <w:jc w:val="center"/>
       </w:pPr>
       <w:r>
-        <w:t xml:space="preserve">Soutenance </w:t>
-      </w:r>
-      <w:proofErr w:type="spellStart"/>
-      <w:r>
-        <w:t>Kasa</w:t>
-      </w:r>
-      <w:proofErr w:type="spellEnd"/>
-      <w:r>
-        <w:t xml:space="preserve"> (Projet 11)</w:t>
+        <w:t>Soutenance Kasa (Projet 11)</w:t>
       </w:r>
     </w:p>
     <w:p/>
@@ -28,31 +20,7 @@
     <w:p/>
     <w:p>
       <w:r>
-        <w:t xml:space="preserve">Je vais vous expliquer comment j’ai réalisé le site web </w:t>
-      </w:r>
-      <w:proofErr w:type="spellStart"/>
-      <w:r>
-        <w:t>Kasa</w:t>
-      </w:r>
-      <w:proofErr w:type="spellEnd"/>
-      <w:r>
-        <w:t xml:space="preserve"> en utilisant </w:t>
-      </w:r>
-      <w:proofErr w:type="spellStart"/>
-      <w:r>
-        <w:t>React</w:t>
-      </w:r>
-      <w:proofErr w:type="spellEnd"/>
-      <w:r>
-        <w:t xml:space="preserve"> et </w:t>
-      </w:r>
-      <w:proofErr w:type="spellStart"/>
-      <w:r>
-        <w:t>React</w:t>
-      </w:r>
-      <w:proofErr w:type="spellEnd"/>
-      <w:r>
-        <w:t xml:space="preserve"> Router.</w:t>
+        <w:t>Je vais vous expliquer comment j’ai réalisé le site web Kasa en utilisant React et React Router.</w:t>
       </w:r>
     </w:p>
     <w:p>
@@ -60,6 +28,34 @@
         <w:t>Je vais d’abord vous faire une démonstration du site en vous présentant toutes ses fonctionnalités, l’aspect responsive et les différents composants créés, puis j’entrerai plus dans les détails en vous présentant le code du site</w:t>
       </w:r>
     </w:p>
+    <w:p/>
+    <w:p>
+      <w:pPr>
+        <w:rPr>
+          <w:b/>
+          <w:bCs/>
+          <w:i/>
+          <w:iCs/>
+          <w:u w:val="single"/>
+        </w:rPr>
+      </w:pPr>
+      <w:r>
+        <w:rPr>
+          <w:b/>
+          <w:bCs/>
+          <w:i/>
+          <w:iCs/>
+          <w:u w:val="single"/>
+        </w:rPr>
+        <w:t>1 : Présentation du site</w:t>
+      </w:r>
+    </w:p>
+    <w:p>
+      <w:r>
+        <w:t>Pour commencer je vais vous montrer le site dans sa globalité. Je commence donc par la page d’accueil, comme vous pouvez le constater le site est responsive. J’ai tenté de respecter au mieux le format des maquettes</w:t>
+      </w:r>
+    </w:p>
+    <w:p/>
     <w:sectPr>
       <w:pgSz w:w="11906" w:h="16838"/>
       <w:pgMar w:top="1417" w:right="1417" w:bottom="1417" w:left="1417" w:header="708" w:footer="708" w:gutter="0"/>
@@ -468,6 +464,10 @@
   <w:style w:type="paragraph" w:default="1" w:styleId="Normal">
     <w:name w:val="Normal"/>
     <w:qFormat/>
+    <w:rsid w:val="00C65C50"/>
+    <w:pPr>
+      <w:spacing w:line="256" w:lineRule="auto"/>
+    </w:pPr>
   </w:style>
   <w:style w:type="paragraph" w:styleId="Titre1">
     <w:name w:val="heading 1"/>
@@ -480,7 +480,7 @@
     <w:pPr>
       <w:keepNext/>
       <w:keepLines/>
-      <w:spacing w:before="240" w:after="0"/>
+      <w:spacing w:before="240" w:after="0" w:line="259" w:lineRule="auto"/>
       <w:outlineLvl w:val="0"/>
     </w:pPr>
     <w:rPr>

</xml_diff>